<commit_message>
changed discount formula and services choose
</commit_message>
<xml_diff>
--- a/app/services/docs_gen/templates/OneTimeContractTemplate.docx
+++ b/app/services/docs_gen/templates/OneTimeContractTemplate.docx
@@ -1112,7 +1112,7 @@
                 <w:sz w:val="24"/>
                 <w:szCs w:val="24"/>
               </w:rPr>
-              <w:t>1</w:t>
+              <w:t>[index1]</w:t>
             </w:r>
           </w:p>
         </w:tc>
@@ -1139,7 +1139,7 @@
                 <w:sz w:val="24"/>
                 <w:szCs w:val="24"/>
               </w:rPr>
-              <w:t xml:space="preserve">Premium AC Maintenance </w:t>
+              <w:t>[service1_name]</w:t>
             </w:r>
           </w:p>
         </w:tc>
@@ -1178,7 +1178,15 @@
                 <w:sz w:val="24"/>
                 <w:szCs w:val="24"/>
               </w:rPr>
-              <w:t>AED   [ac_maintenance_price]</w:t>
+              <w:t>[AED1]</w:t>
+            </w:r>
+            <w:r>
+              <w:rPr>
+                <w:rFonts w:eastAsia="Arial Narrow" w:cs="Arial Narrow" w:ascii="Arial Narrow" w:hAnsi="Arial Narrow"/>
+                <w:sz w:val="24"/>
+                <w:szCs w:val="24"/>
+              </w:rPr>
+              <w:t xml:space="preserve">   [service1_price]</w:t>
             </w:r>
           </w:p>
         </w:tc>
@@ -1211,7 +1219,7 @@
                 <w:sz w:val="24"/>
                 <w:szCs w:val="24"/>
               </w:rPr>
-              <w:t>2</w:t>
+              <w:t>[index2]</w:t>
             </w:r>
           </w:p>
         </w:tc>
@@ -1238,7 +1246,7 @@
                 <w:sz w:val="24"/>
                 <w:szCs w:val="24"/>
               </w:rPr>
-              <w:t>Premium AC Repairs</w:t>
+              <w:t>[service2_name]</w:t>
             </w:r>
           </w:p>
         </w:tc>
@@ -1266,7 +1274,15 @@
                 <w:sz w:val="24"/>
                 <w:szCs w:val="24"/>
               </w:rPr>
-              <w:t>AED   [ac_repair_price]</w:t>
+              <w:t xml:space="preserve">[AED2] </w:t>
+            </w:r>
+            <w:r>
+              <w:rPr>
+                <w:rFonts w:eastAsia="Arial Narrow" w:cs="Arial Narrow" w:ascii="Arial Narrow" w:hAnsi="Arial Narrow"/>
+                <w:sz w:val="24"/>
+                <w:szCs w:val="24"/>
+              </w:rPr>
+              <w:t xml:space="preserve">  [service2_price]</w:t>
             </w:r>
           </w:p>
         </w:tc>
@@ -1299,7 +1315,7 @@
                 <w:sz w:val="24"/>
                 <w:szCs w:val="24"/>
               </w:rPr>
-              <w:t>3</w:t>
+              <w:t>[index3]</w:t>
             </w:r>
           </w:p>
         </w:tc>
@@ -1326,7 +1342,7 @@
                 <w:sz w:val="24"/>
                 <w:szCs w:val="24"/>
               </w:rPr>
-              <w:t>Other</w:t>
+              <w:t>[service3_name]</w:t>
             </w:r>
           </w:p>
         </w:tc>
@@ -1354,7 +1370,15 @@
                 <w:sz w:val="24"/>
                 <w:szCs w:val="24"/>
               </w:rPr>
-              <w:t>AED   [other_price]</w:t>
+              <w:t>[AED3]</w:t>
+            </w:r>
+            <w:r>
+              <w:rPr>
+                <w:rFonts w:eastAsia="Arial Narrow" w:cs="Arial Narrow" w:ascii="Arial Narrow" w:hAnsi="Arial Narrow"/>
+                <w:sz w:val="24"/>
+                <w:szCs w:val="24"/>
+              </w:rPr>
+              <w:t xml:space="preserve">   [service3_price]</w:t>
             </w:r>
           </w:p>
         </w:tc>

</xml_diff>

<commit_message>
1) update count in year contract 2) add date selection 3) add enter other service price
</commit_message>
<xml_diff>
--- a/app/services/docs_gen/templates/OneTimeContractTemplate.docx
+++ b/app/services/docs_gen/templates/OneTimeContractTemplate.docx
@@ -1,10 +1,10 @@
 
 <file path=word/document.xml><?xml version="1.0" encoding="utf-8"?>
-<w:document xmlns:o="urn:schemas-microsoft-com:office:office" xmlns:r="http://schemas.openxmlformats.org/officeDocument/2006/relationships" xmlns:v="urn:schemas-microsoft-com:vml" xmlns:w="http://schemas.openxmlformats.org/wordprocessingml/2006/main" xmlns:w10="urn:schemas-microsoft-com:office:word" xmlns:wp="http://schemas.openxmlformats.org/drawingml/2006/wordprocessingDrawing" xmlns:wps="http://schemas.microsoft.com/office/word/2010/wordprocessingShape" xmlns:wpg="http://schemas.microsoft.com/office/word/2010/wordprocessingGroup" xmlns:mc="http://schemas.openxmlformats.org/markup-compatibility/2006" xmlns:wp14="http://schemas.microsoft.com/office/word/2010/wordprocessingDrawing" xmlns:w14="http://schemas.microsoft.com/office/word/2010/wordml" xmlns:w15="http://schemas.microsoft.com/office/word/2012/wordml" mc:Ignorable="w14 wp14 w15">
+<w:document xmlns:o="urn:schemas-microsoft-com:office:office" xmlns:r="http://schemas.openxmlformats.org/officeDocument/2006/relationships" xmlns:v="urn:schemas-microsoft-com:vml" xmlns:w="http://schemas.openxmlformats.org/wordprocessingml/2006/main" xmlns:w10="urn:schemas-microsoft-com:office:word" xmlns:wp="http://schemas.openxmlformats.org/drawingml/2006/wordprocessingDrawing" xmlns:wps="http://schemas.microsoft.com/office/word/2010/wordprocessingShape" xmlns:wpg="http://schemas.microsoft.com/office/word/2010/wordprocessingGroup" xmlns:mc="http://schemas.openxmlformats.org/markup-compatibility/2006" xmlns:wp14="http://schemas.microsoft.com/office/word/2010/wordprocessingDrawing" xmlns:w14="http://schemas.microsoft.com/office/word/2010/wordml" mc:Ignorable="w14 wp14">
   <w:body>
     <w:p>
       <w:pPr>
-        <w:pStyle w:val="LO-normal"/>
+        <w:pStyle w:val="LOnormal"/>
         <w:keepNext w:val="false"/>
         <w:keepLines w:val="false"/>
         <w:pageBreakBefore w:val="false"/>
@@ -15,6 +15,7 @@
         <w:jc w:val="left"/>
         <w:rPr>
           <w:rFonts w:ascii="Arial" w:hAnsi="Arial" w:eastAsia="Arial" w:cs="Arial"/>
+          <w:b w:val="false"/>
           <w:b w:val="false"/>
           <w:i w:val="false"/>
           <w:i w:val="false"/>
@@ -49,7 +50,7 @@
           <w:vertAlign w:val="baseline"/>
         </w:rPr>
         <w:drawing>
-          <wp:anchor behindDoc="0" distT="0" distB="0" distL="0" distR="0" simplePos="0" locked="0" layoutInCell="0" allowOverlap="1" relativeHeight="2">
+          <wp:anchor behindDoc="0" distT="0" distB="0" distL="0" distR="0" simplePos="0" locked="0" layoutInCell="1" allowOverlap="1" relativeHeight="2">
             <wp:simplePos x="0" y="0"/>
             <wp:positionH relativeFrom="column">
               <wp:posOffset>9068435</wp:posOffset>
@@ -101,7 +102,6 @@
         <w:tblW w:w="14272" w:type="dxa"/>
         <w:jc w:val="left"/>
         <w:tblInd w:w="0" w:type="dxa"/>
-        <w:tblLayout w:type="fixed"/>
         <w:tblCellMar>
           <w:top w:w="0" w:type="dxa"/>
           <w:left w:w="108" w:type="dxa"/>
@@ -125,7 +125,7 @@
           </w:tcPr>
           <w:p>
             <w:pPr>
-              <w:pStyle w:val="LO-normal"/>
+              <w:pStyle w:val="LOnormal"/>
               <w:widowControl w:val="false"/>
               <w:spacing w:lineRule="auto" w:line="240" w:before="0" w:after="0"/>
               <w:rPr/>
@@ -176,7 +176,7 @@
           </w:tcPr>
           <w:p>
             <w:pPr>
-              <w:pStyle w:val="LO-normal"/>
+              <w:pStyle w:val="LOnormal"/>
               <w:widowControl w:val="false"/>
               <w:spacing w:lineRule="auto" w:line="240" w:before="0" w:after="0"/>
               <w:jc w:val="right"/>
@@ -244,7 +244,7 @@
           </w:p>
           <w:p>
             <w:pPr>
-              <w:pStyle w:val="LO-normal"/>
+              <w:pStyle w:val="LOnormal"/>
               <w:widowControl w:val="false"/>
               <w:spacing w:lineRule="auto" w:line="240" w:before="0" w:after="0"/>
               <w:jc w:val="right"/>
@@ -267,7 +267,7 @@
     </w:tbl>
     <w:p>
       <w:pPr>
-        <w:pStyle w:val="LO-normal"/>
+        <w:pStyle w:val="LOnormal"/>
         <w:keepNext w:val="false"/>
         <w:keepLines w:val="false"/>
         <w:pageBreakBefore w:val="false"/>
@@ -297,7 +297,6 @@
         <w:tblW w:w="15830" w:type="dxa"/>
         <w:jc w:val="left"/>
         <w:tblInd w:w="0" w:type="dxa"/>
-        <w:tblLayout w:type="fixed"/>
         <w:tblCellMar>
           <w:top w:w="144" w:type="dxa"/>
           <w:left w:w="115" w:type="dxa"/>
@@ -321,7 +320,7 @@
           </w:tcPr>
           <w:p>
             <w:pPr>
-              <w:pStyle w:val="LO-normal"/>
+              <w:pStyle w:val="LOnormal"/>
               <w:keepNext w:val="false"/>
               <w:keepLines w:val="false"/>
               <w:widowControl w:val="false"/>
@@ -441,7 +440,7 @@
           </w:p>
           <w:p>
             <w:pPr>
-              <w:pStyle w:val="LO-normal"/>
+              <w:pStyle w:val="LOnormal"/>
               <w:keepNext w:val="false"/>
               <w:keepLines w:val="false"/>
               <w:widowControl w:val="false"/>
@@ -515,7 +514,7 @@
           </w:tcPr>
           <w:p>
             <w:pPr>
-              <w:pStyle w:val="LO-normal"/>
+              <w:pStyle w:val="LOnormal"/>
               <w:keepNext w:val="false"/>
               <w:keepLines w:val="false"/>
               <w:widowControl w:val="false"/>
@@ -593,12 +592,31 @@
                 <w:u w:val="none"/>
                 <w:vertAlign w:val="baseline"/>
               </w:rPr>
-              <w:t>Klimatika AC and Refrigerator Maintenance LLC:</w:t>
-            </w:r>
-          </w:p>
-          <w:p>
-            <w:pPr>
-              <w:pStyle w:val="LO-normal"/>
+              <w:t>K</w:t>
+            </w:r>
+            <w:r>
+              <w:rPr>
+                <w:rFonts w:eastAsia="Arial Narrow" w:cs="Arial Narrow" w:ascii="Arial Narrow" w:hAnsi="Arial Narrow"/>
+                <w:b w:val="false"/>
+                <w:i w:val="false"/>
+                <w:caps w:val="false"/>
+                <w:smallCaps w:val="false"/>
+                <w:strike w:val="false"/>
+                <w:dstrike w:val="false"/>
+                <w:color w:val="000000"/>
+                <w:position w:val="0"/>
+                <w:sz w:val="20"/>
+                <w:sz w:val="20"/>
+                <w:szCs w:val="20"/>
+                <w:u w:val="none"/>
+                <w:vertAlign w:val="baseline"/>
+              </w:rPr>
+              <w:t>limatika AC and Refrigerator Maintenance LLC:</w:t>
+            </w:r>
+          </w:p>
+          <w:p>
+            <w:pPr>
+              <w:pStyle w:val="LOnormal"/>
               <w:keepNext w:val="false"/>
               <w:keepLines w:val="false"/>
               <w:widowControl w:val="false"/>
@@ -629,12 +647,12 @@
                 <w:u w:val="none"/>
                 <w:vertAlign w:val="baseline"/>
               </w:rPr>
-              <w:t>General Manager: Mr. Andrei Nosikov</w:t>
-            </w:r>
-          </w:p>
-          <w:p>
-            <w:pPr>
-              <w:pStyle w:val="LO-normal"/>
+              <w:t>General Manager: Mr. Andrei Solovjev</w:t>
+            </w:r>
+          </w:p>
+          <w:p>
+            <w:pPr>
+              <w:pStyle w:val="LOnormal"/>
               <w:keepNext w:val="false"/>
               <w:keepLines w:val="false"/>
               <w:widowControl w:val="false"/>
@@ -673,10 +691,11 @@
     </w:tbl>
     <w:p>
       <w:pPr>
-        <w:pStyle w:val="LO-normal"/>
+        <w:pStyle w:val="LOnormal"/>
         <w:spacing w:lineRule="auto" w:line="240" w:before="0" w:after="0"/>
         <w:rPr>
           <w:rFonts w:ascii="Arial Narrow" w:hAnsi="Arial Narrow" w:eastAsia="Arial Narrow" w:cs="Arial Narrow"/>
+          <w:b/>
           <w:b/>
           <w:sz w:val="20"/>
           <w:szCs w:val="20"/>
@@ -693,10 +712,11 @@
     </w:p>
     <w:p>
       <w:pPr>
-        <w:pStyle w:val="LO-normal"/>
+        <w:pStyle w:val="LOnormal"/>
         <w:spacing w:lineRule="auto" w:line="240" w:before="0" w:after="0"/>
         <w:rPr>
           <w:rFonts w:ascii="Arial Narrow" w:hAnsi="Arial Narrow" w:eastAsia="Arial Narrow" w:cs="Arial Narrow"/>
+          <w:b/>
           <w:b/>
           <w:sz w:val="20"/>
           <w:szCs w:val="20"/>
@@ -713,7 +733,7 @@
     </w:p>
     <w:p>
       <w:pPr>
-        <w:pStyle w:val="LO-normal"/>
+        <w:pStyle w:val="LOnormal"/>
         <w:pBdr>
           <w:bottom w:val="single" w:sz="4" w:space="1" w:color="000000"/>
         </w:pBdr>
@@ -732,10 +752,11 @@
     </w:p>
     <w:p>
       <w:pPr>
-        <w:pStyle w:val="LO-normal"/>
+        <w:pStyle w:val="LOnormal"/>
         <w:spacing w:lineRule="auto" w:line="240" w:before="0" w:after="0"/>
         <w:rPr>
           <w:rFonts w:ascii="Arial Narrow" w:hAnsi="Arial Narrow" w:eastAsia="Arial Narrow" w:cs="Arial Narrow"/>
+          <w:b/>
           <w:b/>
           <w:sz w:val="20"/>
           <w:szCs w:val="20"/>
@@ -757,7 +778,6 @@
         <w:tblW w:w="14970" w:type="dxa"/>
         <w:jc w:val="left"/>
         <w:tblInd w:w="0" w:type="dxa"/>
-        <w:tblLayout w:type="fixed"/>
         <w:tblCellMar>
           <w:top w:w="0" w:type="dxa"/>
           <w:left w:w="0" w:type="dxa"/>
@@ -783,12 +803,13 @@
           </w:tcPr>
           <w:p>
             <w:pPr>
-              <w:pStyle w:val="LO-normal"/>
+              <w:pStyle w:val="LOnormal"/>
               <w:widowControl w:val="false"/>
               <w:spacing w:lineRule="auto" w:line="240" w:before="0" w:after="60"/>
               <w:jc w:val="center"/>
               <w:rPr>
                 <w:rFonts w:ascii="Arial Narrow" w:hAnsi="Arial Narrow" w:eastAsia="Arial Narrow" w:cs="Arial Narrow"/>
+                <w:b/>
                 <w:b/>
                 <w:sz w:val="24"/>
                 <w:szCs w:val="24"/>
@@ -815,11 +836,12 @@
           </w:tcPr>
           <w:p>
             <w:pPr>
-              <w:pStyle w:val="LO-normal"/>
+              <w:pStyle w:val="LOnormal"/>
               <w:widowControl w:val="false"/>
               <w:spacing w:lineRule="auto" w:line="240" w:before="0" w:after="60"/>
               <w:rPr>
                 <w:rFonts w:ascii="Arial Narrow" w:hAnsi="Arial Narrow" w:eastAsia="Arial Narrow" w:cs="Arial Narrow"/>
+                <w:b/>
                 <w:b/>
                 <w:sz w:val="24"/>
                 <w:szCs w:val="24"/>
@@ -846,12 +868,13 @@
           </w:tcPr>
           <w:p>
             <w:pPr>
-              <w:pStyle w:val="LO-normal"/>
+              <w:pStyle w:val="LOnormal"/>
               <w:widowControl w:val="false"/>
               <w:spacing w:lineRule="auto" w:line="240" w:before="0" w:after="60"/>
               <w:jc w:val="right"/>
               <w:rPr>
                 <w:rFonts w:ascii="Arial Narrow" w:hAnsi="Arial Narrow" w:eastAsia="Arial Narrow" w:cs="Arial Narrow"/>
+                <w:b/>
                 <w:b/>
                 <w:sz w:val="24"/>
                 <w:szCs w:val="24"/>
@@ -883,12 +906,13 @@
           </w:tcPr>
           <w:p>
             <w:pPr>
-              <w:pStyle w:val="LO-normal"/>
+              <w:pStyle w:val="LOnormal"/>
               <w:widowControl w:val="false"/>
               <w:spacing w:lineRule="auto" w:line="240" w:before="0" w:after="60"/>
               <w:jc w:val="center"/>
               <w:rPr>
                 <w:rFonts w:ascii="Arial Narrow" w:hAnsi="Arial Narrow" w:eastAsia="Arial Narrow" w:cs="Arial Narrow"/>
+                <w:b/>
                 <w:b/>
                 <w:color w:val="FFFFFF"/>
                 <w:sz w:val="24"/>
@@ -914,7 +938,7 @@
           </w:tcPr>
           <w:p>
             <w:pPr>
-              <w:pStyle w:val="LO-normal"/>
+              <w:pStyle w:val="LOnormal"/>
               <w:widowControl w:val="false"/>
               <w:spacing w:lineRule="auto" w:line="240" w:before="0" w:after="60"/>
               <w:jc w:val="center"/>
@@ -941,7 +965,7 @@
           </w:tcPr>
           <w:p>
             <w:pPr>
-              <w:pStyle w:val="LO-normal"/>
+              <w:pStyle w:val="LOnormal"/>
               <w:widowControl w:val="false"/>
               <w:spacing w:lineRule="auto" w:line="240" w:before="0" w:after="60"/>
               <w:jc w:val="center"/>
@@ -974,11 +998,12 @@
           </w:tcPr>
           <w:p>
             <w:pPr>
-              <w:pStyle w:val="LO-normal"/>
+              <w:pStyle w:val="LOnormal"/>
               <w:widowControl w:val="false"/>
               <w:spacing w:lineRule="auto" w:line="240" w:before="0" w:after="60"/>
               <w:rPr>
                 <w:rFonts w:ascii="Arial Narrow" w:hAnsi="Arial Narrow" w:eastAsia="Arial Narrow" w:cs="Arial Narrow"/>
+                <w:b/>
                 <w:b/>
                 <w:sz w:val="24"/>
                 <w:szCs w:val="24"/>
@@ -1008,11 +1033,12 @@
           </w:tcPr>
           <w:p>
             <w:pPr>
-              <w:pStyle w:val="LO-normal"/>
+              <w:pStyle w:val="LOnormal"/>
               <w:widowControl w:val="false"/>
               <w:spacing w:lineRule="auto" w:line="240" w:before="0" w:after="60"/>
               <w:rPr>
                 <w:rFonts w:ascii="Arial Narrow" w:hAnsi="Arial Narrow" w:eastAsia="Arial Narrow" w:cs="Arial Narrow"/>
+                <w:b/>
                 <w:b/>
                 <w:sz w:val="24"/>
                 <w:szCs w:val="24"/>
@@ -1036,7 +1062,7 @@
           </w:tcPr>
           <w:p>
             <w:pPr>
-              <w:pStyle w:val="LO-normal"/>
+              <w:pStyle w:val="LOnormal"/>
               <w:widowControl w:val="false"/>
               <w:spacing w:lineRule="auto" w:line="240" w:before="0" w:after="60"/>
               <w:jc w:val="center"/>
@@ -1063,7 +1089,7 @@
           </w:tcPr>
           <w:p>
             <w:pPr>
-              <w:pStyle w:val="LO-normal"/>
+              <w:pStyle w:val="LOnormal"/>
               <w:widowControl w:val="false"/>
               <w:spacing w:lineRule="auto" w:line="240" w:before="0" w:after="60"/>
               <w:ind w:right="-2199" w:hanging="0"/>
@@ -1096,7 +1122,7 @@
           </w:tcPr>
           <w:p>
             <w:pPr>
-              <w:pStyle w:val="LO-normal"/>
+              <w:pStyle w:val="LOnormal"/>
               <w:widowControl w:val="false"/>
               <w:spacing w:lineRule="auto" w:line="240" w:before="0" w:after="60"/>
               <w:jc w:val="center"/>
@@ -1124,7 +1150,7 @@
           </w:tcPr>
           <w:p>
             <w:pPr>
-              <w:pStyle w:val="LO-normal"/>
+              <w:pStyle w:val="LOnormal"/>
               <w:widowControl w:val="false"/>
               <w:spacing w:lineRule="auto" w:line="240" w:before="0" w:after="60"/>
               <w:rPr>
@@ -1151,7 +1177,7 @@
           </w:tcPr>
           <w:p>
             <w:pPr>
-              <w:pStyle w:val="LO-normal"/>
+              <w:pStyle w:val="LOnormal"/>
               <w:widowControl w:val="false"/>
               <w:suppressAutoHyphens w:val="true"/>
               <w:bidi w:val="0"/>
@@ -1178,15 +1204,7 @@
                 <w:sz w:val="24"/>
                 <w:szCs w:val="24"/>
               </w:rPr>
-              <w:t>[AED1]</w:t>
-            </w:r>
-            <w:r>
-              <w:rPr>
-                <w:rFonts w:eastAsia="Arial Narrow" w:cs="Arial Narrow" w:ascii="Arial Narrow" w:hAnsi="Arial Narrow"/>
-                <w:sz w:val="24"/>
-                <w:szCs w:val="24"/>
-              </w:rPr>
-              <w:t xml:space="preserve">   [service1_price]</w:t>
+              <w:t>[AED1]   [service1_price]</w:t>
             </w:r>
           </w:p>
         </w:tc>
@@ -1203,7 +1221,7 @@
           </w:tcPr>
           <w:p>
             <w:pPr>
-              <w:pStyle w:val="LO-normal"/>
+              <w:pStyle w:val="LOnormal"/>
               <w:widowControl w:val="false"/>
               <w:spacing w:lineRule="auto" w:line="240" w:before="0" w:after="60"/>
               <w:jc w:val="center"/>
@@ -1231,7 +1249,7 @@
           </w:tcPr>
           <w:p>
             <w:pPr>
-              <w:pStyle w:val="LO-normal"/>
+              <w:pStyle w:val="LOnormal"/>
               <w:widowControl w:val="false"/>
               <w:spacing w:lineRule="auto" w:line="240" w:before="0" w:after="60"/>
               <w:rPr>
@@ -1258,7 +1276,7 @@
           </w:tcPr>
           <w:p>
             <w:pPr>
-              <w:pStyle w:val="LO-normal"/>
+              <w:pStyle w:val="LOnormal"/>
               <w:widowControl w:val="false"/>
               <w:spacing w:lineRule="auto" w:line="240" w:before="0" w:after="60"/>
               <w:jc w:val="right"/>
@@ -1274,15 +1292,7 @@
                 <w:sz w:val="24"/>
                 <w:szCs w:val="24"/>
               </w:rPr>
-              <w:t xml:space="preserve">[AED2] </w:t>
-            </w:r>
-            <w:r>
-              <w:rPr>
-                <w:rFonts w:eastAsia="Arial Narrow" w:cs="Arial Narrow" w:ascii="Arial Narrow" w:hAnsi="Arial Narrow"/>
-                <w:sz w:val="24"/>
-                <w:szCs w:val="24"/>
-              </w:rPr>
-              <w:t xml:space="preserve">  [service2_price]</w:t>
+              <w:t>[AED2]   [service2_price]</w:t>
             </w:r>
           </w:p>
         </w:tc>
@@ -1299,7 +1309,7 @@
           </w:tcPr>
           <w:p>
             <w:pPr>
-              <w:pStyle w:val="LO-normal"/>
+              <w:pStyle w:val="LOnormal"/>
               <w:widowControl w:val="false"/>
               <w:spacing w:lineRule="auto" w:line="240" w:before="0" w:after="60"/>
               <w:jc w:val="center"/>
@@ -1327,7 +1337,7 @@
           </w:tcPr>
           <w:p>
             <w:pPr>
-              <w:pStyle w:val="LO-normal"/>
+              <w:pStyle w:val="LOnormal"/>
               <w:widowControl w:val="false"/>
               <w:spacing w:lineRule="auto" w:line="240" w:before="0" w:after="60"/>
               <w:rPr>
@@ -1354,7 +1364,7 @@
           </w:tcPr>
           <w:p>
             <w:pPr>
-              <w:pStyle w:val="LO-normal"/>
+              <w:pStyle w:val="LOnormal"/>
               <w:widowControl w:val="false"/>
               <w:spacing w:lineRule="auto" w:line="240" w:before="0" w:after="60"/>
               <w:jc w:val="right"/>
@@ -1370,15 +1380,7 @@
                 <w:sz w:val="24"/>
                 <w:szCs w:val="24"/>
               </w:rPr>
-              <w:t>[AED3]</w:t>
-            </w:r>
-            <w:r>
-              <w:rPr>
-                <w:rFonts w:eastAsia="Arial Narrow" w:cs="Arial Narrow" w:ascii="Arial Narrow" w:hAnsi="Arial Narrow"/>
-                <w:sz w:val="24"/>
-                <w:szCs w:val="24"/>
-              </w:rPr>
-              <w:t xml:space="preserve">   [service3_price]</w:t>
+              <w:t>[AED3]   [service3_price]</w:t>
             </w:r>
           </w:p>
         </w:tc>
@@ -1395,7 +1397,7 @@
           </w:tcPr>
           <w:p>
             <w:pPr>
-              <w:pStyle w:val="LO-normal"/>
+              <w:pStyle w:val="LOnormal"/>
               <w:widowControl w:val="false"/>
               <w:spacing w:lineRule="auto" w:line="240" w:before="0" w:after="60"/>
               <w:jc w:val="center"/>
@@ -1424,7 +1426,7 @@
           </w:tcPr>
           <w:p>
             <w:pPr>
-              <w:pStyle w:val="LO-normal"/>
+              <w:pStyle w:val="LOnormal"/>
               <w:widowControl w:val="false"/>
               <w:spacing w:lineRule="auto" w:line="240" w:before="0" w:after="60"/>
               <w:rPr>
@@ -1453,7 +1455,7 @@
           </w:tcPr>
           <w:p>
             <w:pPr>
-              <w:pStyle w:val="LO-normal"/>
+              <w:pStyle w:val="LOnormal"/>
               <w:widowControl w:val="false"/>
               <w:spacing w:lineRule="auto" w:line="240" w:before="0" w:after="60"/>
               <w:jc w:val="right"/>
@@ -1486,7 +1488,7 @@
           </w:tcPr>
           <w:p>
             <w:pPr>
-              <w:pStyle w:val="LO-normal"/>
+              <w:pStyle w:val="LOnormal"/>
               <w:widowControl w:val="false"/>
               <w:spacing w:lineRule="auto" w:line="240" w:before="0" w:after="60"/>
               <w:jc w:val="right"/>
@@ -1513,7 +1515,7 @@
           </w:tcPr>
           <w:p>
             <w:pPr>
-              <w:pStyle w:val="LO-normal"/>
+              <w:pStyle w:val="LOnormal"/>
               <w:widowControl w:val="false"/>
               <w:spacing w:lineRule="auto" w:line="240" w:before="0" w:after="60"/>
               <w:rPr>
@@ -1540,7 +1542,7 @@
           </w:tcPr>
           <w:p>
             <w:pPr>
-              <w:pStyle w:val="LO-normal"/>
+              <w:pStyle w:val="LOnormal"/>
               <w:widowControl w:val="false"/>
               <w:spacing w:lineRule="auto" w:line="240" w:before="0" w:after="60"/>
               <w:jc w:val="right"/>
@@ -1581,11 +1583,12 @@
           </w:tcPr>
           <w:p>
             <w:pPr>
-              <w:pStyle w:val="LO-normal"/>
+              <w:pStyle w:val="LOnormal"/>
               <w:widowControl w:val="false"/>
               <w:spacing w:lineRule="auto" w:line="240" w:before="0" w:after="60"/>
               <w:rPr>
                 <w:rFonts w:ascii="Arial Narrow" w:hAnsi="Arial Narrow" w:eastAsia="Arial Narrow" w:cs="Arial Narrow"/>
+                <w:b/>
                 <w:b/>
                 <w:color w:val="00B050"/>
                 <w:sz w:val="24"/>
@@ -1611,11 +1614,12 @@
           </w:tcPr>
           <w:p>
             <w:pPr>
-              <w:pStyle w:val="LO-normal"/>
+              <w:pStyle w:val="LOnormal"/>
               <w:widowControl w:val="false"/>
               <w:spacing w:lineRule="auto" w:line="240" w:before="0" w:after="60"/>
               <w:rPr>
                 <w:rFonts w:ascii="Arial Narrow" w:hAnsi="Arial Narrow" w:eastAsia="Arial Narrow" w:cs="Arial Narrow"/>
+                <w:b/>
                 <w:b/>
                 <w:color w:val="00B050"/>
                 <w:sz w:val="24"/>
@@ -1642,12 +1646,13 @@
           </w:tcPr>
           <w:p>
             <w:pPr>
-              <w:pStyle w:val="LO-normal"/>
+              <w:pStyle w:val="LOnormal"/>
               <w:widowControl w:val="false"/>
               <w:spacing w:lineRule="auto" w:line="240" w:before="0" w:after="60"/>
               <w:jc w:val="right"/>
               <w:rPr>
                 <w:rFonts w:ascii="Arial Narrow" w:hAnsi="Arial Narrow" w:eastAsia="Arial Narrow" w:cs="Arial Narrow"/>
+                <w:b/>
                 <w:b/>
                 <w:color w:val="00B050"/>
                 <w:sz w:val="24"/>
@@ -1670,10 +1675,11 @@
     </w:tbl>
     <w:p>
       <w:pPr>
-        <w:pStyle w:val="LO-normal"/>
+        <w:pStyle w:val="LOnormal"/>
         <w:spacing w:lineRule="auto" w:line="240" w:before="0" w:after="0"/>
         <w:rPr>
           <w:rFonts w:ascii="Arial Narrow" w:hAnsi="Arial Narrow" w:eastAsia="Arial Narrow" w:cs="Arial Narrow"/>
+          <w:b/>
           <w:b/>
           <w:sz w:val="20"/>
           <w:szCs w:val="20"/>
@@ -1693,7 +1699,7 @@
     </w:p>
     <w:p>
       <w:pPr>
-        <w:pStyle w:val="LO-normal"/>
+        <w:pStyle w:val="LOnormal"/>
         <w:pBdr>
           <w:bottom w:val="single" w:sz="4" w:space="1" w:color="000000"/>
         </w:pBdr>
@@ -1716,7 +1722,6 @@
         <w:tblW w:w="15830" w:type="dxa"/>
         <w:jc w:val="left"/>
         <w:tblInd w:w="0" w:type="dxa"/>
-        <w:tblLayout w:type="fixed"/>
         <w:tblCellMar>
           <w:top w:w="0" w:type="dxa"/>
           <w:left w:w="108" w:type="dxa"/>
@@ -1739,7 +1744,7 @@
           </w:tcPr>
           <w:p>
             <w:pPr>
-              <w:pStyle w:val="LO-normal"/>
+              <w:pStyle w:val="LOnormal"/>
               <w:widowControl w:val="false"/>
               <w:spacing w:lineRule="auto" w:line="240" w:before="0" w:after="0"/>
               <w:rPr/>
@@ -1763,7 +1768,7 @@
           </w:tcPr>
           <w:p>
             <w:pPr>
-              <w:pStyle w:val="LO-normal"/>
+              <w:pStyle w:val="LOnormal"/>
               <w:widowControl w:val="false"/>
               <w:spacing w:lineRule="auto" w:line="240" w:before="0" w:after="0"/>
               <w:jc w:val="center"/>
@@ -1788,7 +1793,7 @@
           </w:tcPr>
           <w:p>
             <w:pPr>
-              <w:pStyle w:val="LO-normal"/>
+              <w:pStyle w:val="LOnormal"/>
               <w:widowControl w:val="false"/>
               <w:spacing w:lineRule="auto" w:line="240" w:before="0" w:after="0"/>
               <w:jc w:val="center"/>
@@ -1826,7 +1831,7 @@
           </w:tcPr>
           <w:p>
             <w:pPr>
-              <w:pStyle w:val="LO-normal"/>
+              <w:pStyle w:val="LOnormal"/>
               <w:keepNext w:val="false"/>
               <w:keepLines w:val="false"/>
               <w:widowControl w:val="false"/>
@@ -1896,7 +1901,7 @@
           </w:p>
           <w:p>
             <w:pPr>
-              <w:pStyle w:val="LO-normal"/>
+              <w:pStyle w:val="LOnormal"/>
               <w:keepNext w:val="false"/>
               <w:keepLines w:val="false"/>
               <w:widowControl w:val="false"/>
@@ -1955,7 +1960,7 @@
           </w:p>
           <w:p>
             <w:pPr>
-              <w:pStyle w:val="LO-normal"/>
+              <w:pStyle w:val="LOnormal"/>
               <w:keepNext w:val="false"/>
               <w:keepLines w:val="false"/>
               <w:widowControl w:val="false"/>
@@ -2033,7 +2038,7 @@
           </w:p>
           <w:p>
             <w:pPr>
-              <w:pStyle w:val="LO-normal"/>
+              <w:pStyle w:val="LOnormal"/>
               <w:keepNext w:val="false"/>
               <w:keepLines w:val="false"/>
               <w:widowControl w:val="false"/>
@@ -2073,7 +2078,7 @@
           </w:p>
           <w:p>
             <w:pPr>
-              <w:pStyle w:val="LO-normal"/>
+              <w:pStyle w:val="LOnormal"/>
               <w:keepNext w:val="false"/>
               <w:keepLines w:val="false"/>
               <w:widowControl w:val="false"/>
@@ -2132,7 +2137,7 @@
           </w:p>
           <w:p>
             <w:pPr>
-              <w:pStyle w:val="LO-normal"/>
+              <w:pStyle w:val="LOnormal"/>
               <w:keepNext w:val="false"/>
               <w:keepLines w:val="false"/>
               <w:widowControl w:val="false"/>
@@ -2191,7 +2196,7 @@
           </w:p>
           <w:p>
             <w:pPr>
-              <w:pStyle w:val="LO-normal"/>
+              <w:pStyle w:val="LOnormal"/>
               <w:keepNext w:val="false"/>
               <w:keepLines w:val="false"/>
               <w:widowControl w:val="false"/>
@@ -2261,7 +2266,7 @@
           </w:p>
           <w:p>
             <w:pPr>
-              <w:pStyle w:val="LO-normal"/>
+              <w:pStyle w:val="LOnormal"/>
               <w:keepNext w:val="false"/>
               <w:keepLines w:val="false"/>
               <w:widowControl w:val="false"/>
@@ -2347,7 +2352,7 @@
           </w:p>
           <w:p>
             <w:pPr>
-              <w:pStyle w:val="LO-normal"/>
+              <w:pStyle w:val="LOnormal"/>
               <w:keepNext w:val="false"/>
               <w:keepLines w:val="false"/>
               <w:widowControl w:val="false"/>
@@ -2406,7 +2411,7 @@
           </w:p>
           <w:p>
             <w:pPr>
-              <w:pStyle w:val="LO-normal"/>
+              <w:pStyle w:val="LOnormal"/>
               <w:keepNext w:val="false"/>
               <w:keepLines w:val="false"/>
               <w:widowControl w:val="false"/>
@@ -2465,7 +2470,7 @@
           </w:p>
           <w:p>
             <w:pPr>
-              <w:pStyle w:val="LO-normal"/>
+              <w:pStyle w:val="LOnormal"/>
               <w:keepNext w:val="false"/>
               <w:keepLines w:val="false"/>
               <w:widowControl w:val="false"/>
@@ -2501,7 +2506,7 @@
           </w:p>
           <w:p>
             <w:pPr>
-              <w:pStyle w:val="LO-normal"/>
+              <w:pStyle w:val="LOnormal"/>
               <w:keepNext w:val="false"/>
               <w:keepLines w:val="false"/>
               <w:widowControl w:val="false"/>
@@ -2541,7 +2546,7 @@
           </w:p>
           <w:p>
             <w:pPr>
-              <w:pStyle w:val="LO-normal"/>
+              <w:pStyle w:val="LOnormal"/>
               <w:keepNext w:val="false"/>
               <w:keepLines w:val="false"/>
               <w:widowControl w:val="false"/>
@@ -2581,7 +2586,7 @@
           </w:p>
           <w:p>
             <w:pPr>
-              <w:pStyle w:val="LO-normal"/>
+              <w:pStyle w:val="LOnormal"/>
               <w:keepNext w:val="false"/>
               <w:keepLines w:val="false"/>
               <w:widowControl w:val="false"/>
@@ -2629,7 +2634,7 @@
           </w:p>
           <w:p>
             <w:pPr>
-              <w:pStyle w:val="LO-normal"/>
+              <w:pStyle w:val="LOnormal"/>
               <w:widowControl w:val="false"/>
               <w:spacing w:lineRule="auto" w:line="240" w:before="0" w:after="0"/>
               <w:rPr/>
@@ -2647,7 +2652,7 @@
           </w:p>
           <w:p>
             <w:pPr>
-              <w:pStyle w:val="LO-normal"/>
+              <w:pStyle w:val="LOnormal"/>
               <w:widowControl w:val="false"/>
               <w:spacing w:lineRule="auto" w:line="240" w:before="0" w:after="0"/>
               <w:rPr/>
@@ -2674,7 +2679,7 @@
           </w:p>
           <w:p>
             <w:pPr>
-              <w:pStyle w:val="LO-normal"/>
+              <w:pStyle w:val="LOnormal"/>
               <w:keepNext w:val="false"/>
               <w:keepLines w:val="false"/>
               <w:widowControl w:val="false"/>
@@ -2714,7 +2719,7 @@
           </w:p>
           <w:p>
             <w:pPr>
-              <w:pStyle w:val="LO-normal"/>
+              <w:pStyle w:val="LOnormal"/>
               <w:widowControl w:val="false"/>
               <w:numPr>
                 <w:ilvl w:val="0"/>
@@ -2731,6 +2736,7 @@
               <w:rPr>
                 <w:rFonts w:ascii="Arial Narrow" w:hAnsi="Arial Narrow" w:eastAsia="Arial Narrow" w:cs="Arial Narrow"/>
                 <w:b w:val="false"/>
+                <w:b w:val="false"/>
                 <w:i w:val="false"/>
                 <w:i w:val="false"/>
                 <w:caps w:val="false"/>
@@ -2955,7 +2961,7 @@
           </w:p>
           <w:p>
             <w:pPr>
-              <w:pStyle w:val="LO-normal"/>
+              <w:pStyle w:val="LOnormal"/>
               <w:keepNext w:val="false"/>
               <w:keepLines w:val="false"/>
               <w:widowControl w:val="false"/>
@@ -2994,7 +3000,7 @@
     </w:tbl>
     <w:p>
       <w:pPr>
-        <w:pStyle w:val="LO-normal"/>
+        <w:pStyle w:val="LOnormal"/>
         <w:spacing w:lineRule="auto" w:line="240" w:before="0" w:after="0"/>
         <w:rPr/>
       </w:pPr>
@@ -3010,7 +3016,7 @@
     </w:p>
     <w:p>
       <w:pPr>
-        <w:pStyle w:val="LO-normal"/>
+        <w:pStyle w:val="LOnormal"/>
         <w:keepNext w:val="false"/>
         <w:keepLines w:val="false"/>
         <w:pageBreakBefore w:val="false"/>
@@ -3237,7 +3243,7 @@
     </w:p>
     <w:p>
       <w:pPr>
-        <w:pStyle w:val="LO-normal"/>
+        <w:pStyle w:val="LOnormal"/>
         <w:keepNext w:val="false"/>
         <w:keepLines w:val="false"/>
         <w:pageBreakBefore w:val="false"/>
@@ -3274,7 +3280,7 @@
     </w:p>
     <w:p>
       <w:pPr>
-        <w:pStyle w:val="LO-normal"/>
+        <w:pStyle w:val="LOnormal"/>
         <w:keepNext w:val="false"/>
         <w:keepLines w:val="false"/>
         <w:pageBreakBefore w:val="false"/>
@@ -3311,7 +3317,7 @@
     </w:p>
     <w:p>
       <w:pPr>
-        <w:pStyle w:val="LO-normal"/>
+        <w:pStyle w:val="LOnormal"/>
         <w:keepNext w:val="false"/>
         <w:keepLines w:val="false"/>
         <w:pageBreakBefore w:val="false"/>
@@ -3429,7 +3435,7 @@
     </w:p>
     <w:p>
       <w:pPr>
-        <w:pStyle w:val="LO-normal"/>
+        <w:pStyle w:val="LOnormal"/>
         <w:keepNext w:val="false"/>
         <w:keepLines w:val="false"/>
         <w:pageBreakBefore w:val="false"/>
@@ -3466,7 +3472,7 @@
     </w:p>
     <w:p>
       <w:pPr>
-        <w:pStyle w:val="LO-normal"/>
+        <w:pStyle w:val="LOnormal"/>
         <w:keepNext w:val="false"/>
         <w:keepLines w:val="false"/>
         <w:pageBreakBefore w:val="false"/>
@@ -3522,7 +3528,7 @@
     </w:p>
     <w:p>
       <w:pPr>
-        <w:pStyle w:val="LO-normal"/>
+        <w:pStyle w:val="LOnormal"/>
         <w:keepNext w:val="false"/>
         <w:keepLines w:val="false"/>
         <w:pageBreakBefore w:val="false"/>
@@ -3559,7 +3565,7 @@
     </w:p>
     <w:p>
       <w:pPr>
-        <w:pStyle w:val="LO-normal"/>
+        <w:pStyle w:val="LOnormal"/>
         <w:keepNext w:val="false"/>
         <w:keepLines w:val="false"/>
         <w:pageBreakBefore w:val="false"/>
@@ -3596,7 +3602,7 @@
     </w:p>
     <w:p>
       <w:pPr>
-        <w:pStyle w:val="LO-normal"/>
+        <w:pStyle w:val="LOnormal"/>
         <w:keepNext w:val="false"/>
         <w:keepLines w:val="false"/>
         <w:pageBreakBefore w:val="false"/>
@@ -3698,7 +3704,7 @@
     </w:p>
     <w:p>
       <w:pPr>
-        <w:pStyle w:val="LO-normal"/>
+        <w:pStyle w:val="LOnormal"/>
         <w:keepNext w:val="false"/>
         <w:keepLines w:val="false"/>
         <w:pageBreakBefore w:val="false"/>
@@ -3792,7 +3798,7 @@
     </w:p>
     <w:p>
       <w:pPr>
-        <w:pStyle w:val="LO-normal"/>
+        <w:pStyle w:val="LOnormal"/>
         <w:keepNext w:val="false"/>
         <w:keepLines w:val="false"/>
         <w:pageBreakBefore w:val="false"/>
@@ -3829,7 +3835,7 @@
     </w:p>
     <w:p>
       <w:pPr>
-        <w:pStyle w:val="LO-normal"/>
+        <w:pStyle w:val="LOnormal"/>
         <w:keepNext w:val="false"/>
         <w:keepLines w:val="false"/>
         <w:pageBreakBefore w:val="false"/>
@@ -3893,7 +3899,7 @@
     </w:p>
     <w:p>
       <w:pPr>
-        <w:pStyle w:val="LO-normal"/>
+        <w:pStyle w:val="LOnormal"/>
         <w:keepNext w:val="false"/>
         <w:keepLines w:val="false"/>
         <w:pageBreakBefore w:val="false"/>
@@ -3976,7 +3982,7 @@
     </w:p>
     <w:p>
       <w:pPr>
-        <w:pStyle w:val="LO-normal"/>
+        <w:pStyle w:val="LOnormal"/>
         <w:keepNext w:val="false"/>
         <w:keepLines w:val="false"/>
         <w:pageBreakBefore w:val="false"/>
@@ -4032,7 +4038,7 @@
     </w:p>
     <w:p>
       <w:pPr>
-        <w:pStyle w:val="LO-normal"/>
+        <w:pStyle w:val="LOnormal"/>
         <w:keepNext w:val="false"/>
         <w:keepLines w:val="false"/>
         <w:pageBreakBefore w:val="false"/>
@@ -4117,7 +4123,7 @@
       <w:footerReference w:type="default" r:id="rId6"/>
       <w:type w:val="nextPage"/>
       <w:pgSz w:orient="landscape" w:w="16838" w:h="11906"/>
-      <w:pgMar w:left="288" w:right="720" w:gutter="0" w:header="0" w:top="330" w:footer="312" w:bottom="556"/>
+      <w:pgMar w:left="288" w:right="720" w:header="0" w:top="330" w:footer="312" w:bottom="556" w:gutter="0"/>
       <w:pgNumType w:start="1" w:fmt="decimal"/>
       <w:formProt w:val="false"/>
       <w:textDirection w:val="lrTb"/>
@@ -4128,10 +4134,10 @@
 </file>
 
 <file path=word/footer1.xml><?xml version="1.0" encoding="utf-8"?>
-<w:ftr xmlns:o="urn:schemas-microsoft-com:office:office" xmlns:r="http://schemas.openxmlformats.org/officeDocument/2006/relationships" xmlns:v="urn:schemas-microsoft-com:vml" xmlns:w="http://schemas.openxmlformats.org/wordprocessingml/2006/main" xmlns:w10="urn:schemas-microsoft-com:office:word" xmlns:wp="http://schemas.openxmlformats.org/drawingml/2006/wordprocessingDrawing" xmlns:wps="http://schemas.microsoft.com/office/word/2010/wordprocessingShape" xmlns:wpg="http://schemas.microsoft.com/office/word/2010/wordprocessingGroup" xmlns:mc="http://schemas.openxmlformats.org/markup-compatibility/2006" xmlns:wp14="http://schemas.microsoft.com/office/word/2010/wordprocessingDrawing" xmlns:w14="http://schemas.microsoft.com/office/word/2010/wordml" xmlns:w15="http://schemas.microsoft.com/office/word/2012/wordml" mc:Ignorable="w14 wp14 w15">
+<w:ftr xmlns:o="urn:schemas-microsoft-com:office:office" xmlns:r="http://schemas.openxmlformats.org/officeDocument/2006/relationships" xmlns:v="urn:schemas-microsoft-com:vml" xmlns:w="http://schemas.openxmlformats.org/wordprocessingml/2006/main" xmlns:w10="urn:schemas-microsoft-com:office:word" xmlns:wp="http://schemas.openxmlformats.org/drawingml/2006/wordprocessingDrawing" xmlns:wps="http://schemas.microsoft.com/office/word/2010/wordprocessingShape" xmlns:wpg="http://schemas.microsoft.com/office/word/2010/wordprocessingGroup" xmlns:mc="http://schemas.openxmlformats.org/markup-compatibility/2006" xmlns:wp14="http://schemas.microsoft.com/office/word/2010/wordprocessingDrawing" xmlns:w14="http://schemas.microsoft.com/office/word/2010/wordml" mc:Ignorable="w14 wp14">
   <w:p>
     <w:pPr>
-      <w:pStyle w:val="LO-normal"/>
+      <w:pStyle w:val="LOnormal"/>
       <w:keepNext w:val="false"/>
       <w:keepLines w:val="false"/>
       <w:pageBreakBefore w:val="false"/>
@@ -4165,7 +4171,7 @@
         <w:shd w:fill="auto" w:val="clear"/>
         <w:vertAlign w:val="baseline"/>
       </w:rPr>
-      <w:t xml:space="preserve">© KLIMATIKA, 2023 Page </w:t>
+      <w:t xml:space="preserve">© KLIMATIKA, 2024-2025 Page </w:t>
     </w:r>
     <w:r>
       <w:rPr/>
@@ -4173,7 +4179,7 @@
     </w:r>
     <w:r>
       <w:rPr/>
-      <w:instrText xml:space="preserve"> PAGE </w:instrText>
+      <w:instrText> PAGE </w:instrText>
     </w:r>
     <w:r>
       <w:rPr/>
@@ -4181,7 +4187,7 @@
     </w:r>
     <w:r>
       <w:rPr/>
-      <w:t>3</w:t>
+      <w:t>2</w:t>
     </w:r>
     <w:r>
       <w:rPr/>
@@ -4213,7 +4219,7 @@
     </w:r>
     <w:r>
       <w:rPr/>
-      <w:instrText xml:space="preserve"> NUMPAGES </w:instrText>
+      <w:instrText> NUMPAGES </w:instrText>
     </w:r>
     <w:r>
       <w:rPr/>
@@ -4221,7 +4227,7 @@
     </w:r>
     <w:r>
       <w:rPr/>
-      <w:t>3</w:t>
+      <w:t>2</w:t>
     </w:r>
     <w:r>
       <w:rPr/>
@@ -4252,7 +4258,7 @@
 </file>
 
 <file path=word/numbering.xml><?xml version="1.0" encoding="utf-8"?>
-<w:numbering xmlns:w="http://schemas.openxmlformats.org/wordprocessingml/2006/main" xmlns:o="urn:schemas-microsoft-com:office:office" xmlns:r="http://schemas.openxmlformats.org/officeDocument/2006/relationships" xmlns:v="urn:schemas-microsoft-com:vml" xmlns:mc="http://schemas.openxmlformats.org/markup-compatibility/2006" xmlns:w14="http://schemas.microsoft.com/office/word/2010/wordml" mc:Ignorable="w14">
+<w:numbering xmlns:w="http://schemas.openxmlformats.org/wordprocessingml/2006/main" xmlns:o="urn:schemas-microsoft-com:office:office" xmlns:r="http://schemas.openxmlformats.org/officeDocument/2006/relationships" xmlns:v="urn:schemas-microsoft-com:vml">
   <w:abstractNum w:abstractNumId="1">
     <w:lvl w:ilvl="0">
       <w:start w:val="1"/>
@@ -5224,7 +5230,6 @@
     <w:rPrDefault>
       <w:rPr>
         <w:rFonts w:ascii="Open Sans" w:hAnsi="Open Sans" w:eastAsia="Open Sans" w:cs="Open Sans"/>
-        <w:sz w:val="18"/>
         <w:szCs w:val="18"/>
         <w:lang w:val="en-US" w:eastAsia="zh-CN" w:bidi="hi-IN"/>
       </w:rPr>
@@ -5256,8 +5261,8 @@
   </w:style>
   <w:style w:type="paragraph" w:styleId="Heading1">
     <w:name w:val="Heading 1"/>
-    <w:basedOn w:val="LO-normal"/>
-    <w:next w:val="LO-normal"/>
+    <w:basedOn w:val="LOnormal"/>
+    <w:next w:val="LOnormal"/>
     <w:qFormat/>
     <w:pPr>
       <w:spacing w:lineRule="auto" w:line="240" w:before="120" w:after="170"/>
@@ -5270,8 +5275,8 @@
   </w:style>
   <w:style w:type="paragraph" w:styleId="Heading2">
     <w:name w:val="Heading 2"/>
-    <w:basedOn w:val="LO-normal"/>
-    <w:next w:val="LO-normal"/>
+    <w:basedOn w:val="LOnormal"/>
+    <w:next w:val="LOnormal"/>
     <w:qFormat/>
     <w:pPr>
       <w:spacing w:lineRule="auto" w:line="240" w:before="134" w:after="0"/>
@@ -5284,8 +5289,8 @@
   </w:style>
   <w:style w:type="paragraph" w:styleId="Heading3">
     <w:name w:val="Heading 3"/>
-    <w:basedOn w:val="LO-normal"/>
-    <w:next w:val="LO-normal"/>
+    <w:basedOn w:val="LOnormal"/>
+    <w:next w:val="LOnormal"/>
     <w:qFormat/>
     <w:pPr>
       <w:spacing w:lineRule="auto" w:line="240" w:before="20" w:after="0"/>
@@ -5298,8 +5303,8 @@
   </w:style>
   <w:style w:type="paragraph" w:styleId="Heading4">
     <w:name w:val="Heading 4"/>
-    <w:basedOn w:val="LO-normal"/>
-    <w:next w:val="LO-normal"/>
+    <w:basedOn w:val="LOnormal"/>
+    <w:next w:val="LOnormal"/>
     <w:qFormat/>
     <w:pPr>
       <w:spacing w:lineRule="auto" w:line="240" w:before="99" w:after="0"/>
@@ -5312,8 +5317,8 @@
   </w:style>
   <w:style w:type="paragraph" w:styleId="Heading5">
     <w:name w:val="Heading 5"/>
-    <w:basedOn w:val="LO-normal"/>
-    <w:next w:val="LO-normal"/>
+    <w:basedOn w:val="LOnormal"/>
+    <w:next w:val="LOnormal"/>
     <w:qFormat/>
     <w:pPr>
       <w:keepNext w:val="true"/>
@@ -5329,8 +5334,8 @@
   </w:style>
   <w:style w:type="paragraph" w:styleId="Heading6">
     <w:name w:val="Heading 6"/>
-    <w:basedOn w:val="LO-normal"/>
-    <w:next w:val="LO-normal"/>
+    <w:basedOn w:val="LOnormal"/>
+    <w:next w:val="LOnormal"/>
     <w:qFormat/>
     <w:pPr>
       <w:keepNext w:val="true"/>
@@ -5421,7 +5426,7 @@
       <w:rFonts w:cs="FreeSans"/>
     </w:rPr>
   </w:style>
-  <w:style w:type="paragraph" w:styleId="LO-normal" w:default="1">
+  <w:style w:type="paragraph" w:styleId="LOnormal" w:default="1">
     <w:name w:val="LO-normal"/>
     <w:qFormat/>
     <w:pPr>
@@ -5442,8 +5447,8 @@
   </w:style>
   <w:style w:type="paragraph" w:styleId="Title">
     <w:name w:val="Title"/>
-    <w:basedOn w:val="LO-normal"/>
-    <w:next w:val="LO-normal"/>
+    <w:basedOn w:val="LOnormal"/>
+    <w:next w:val="LOnormal"/>
     <w:qFormat/>
     <w:pPr>
       <w:spacing w:lineRule="auto" w:line="180"/>
@@ -5457,8 +5462,8 @@
   </w:style>
   <w:style w:type="paragraph" w:styleId="Subtitle">
     <w:name w:val="Subtitle"/>
-    <w:basedOn w:val="LO-normal"/>
-    <w:next w:val="LO-normal"/>
+    <w:basedOn w:val="LOnormal"/>
+    <w:next w:val="LOnormal"/>
     <w:qFormat/>
     <w:pPr>
       <w:spacing w:lineRule="auto" w:line="240" w:before="0" w:after="120"/>

</xml_diff>